<commit_message>
preguntas de reporte contestadas
</commit_message>
<xml_diff>
--- a/lab15/preguntas lab15.docx
+++ b/lab15/preguntas lab15.docx
@@ -275,13 +275,17 @@
       <w:pPr>
         <w:rPr>
           <w:rFonts w:ascii="Arial" w:hAnsi="Arial" w:cs="Arial"/>
-          <w:sz w:val="21"/>
-          <w:szCs w:val="21"/>
-        </w:rPr>
-      </w:pPr>
-      <w:r>
-        <w:rPr>
-          <w:rFonts w:ascii="Arial" w:hAnsi="Arial" w:cs="Arial"/>
+          <w:b/>
+          <w:bCs/>
+          <w:sz w:val="21"/>
+          <w:szCs w:val="21"/>
+        </w:rPr>
+      </w:pPr>
+      <w:r>
+        <w:rPr>
+          <w:rFonts w:ascii="Arial" w:hAnsi="Arial" w:cs="Arial"/>
+          <w:b/>
+          <w:bCs/>
           <w:sz w:val="21"/>
           <w:szCs w:val="21"/>
         </w:rPr>
@@ -299,6 +303,9 @@
     </w:p>
     <w:p>
       <w:r>
+        <w:rPr>
+          <w:noProof/>
+        </w:rPr>
         <w:drawing>
           <wp:inline distT="0" distB="0" distL="0" distR="0" wp14:anchorId="7DB3FB88" wp14:editId="09F81B06">
             <wp:extent cx="5612130" cy="2397760"/>
@@ -381,6 +388,15 @@
           <w:szCs w:val="21"/>
         </w:rPr>
         <w:br/>
+      </w:r>
+      <w:r>
+        <w:rPr>
+          <w:rFonts w:ascii="Arial" w:hAnsi="Arial" w:cs="Arial"/>
+          <w:b/>
+          <w:bCs/>
+          <w:sz w:val="21"/>
+          <w:szCs w:val="21"/>
+        </w:rPr>
         <w:t>¿Qué efecto tuvo esta acción?</w:t>
       </w:r>
     </w:p>
@@ -388,6 +404,8 @@
       <w:pPr>
         <w:rPr>
           <w:rFonts w:ascii="Arial" w:hAnsi="Arial" w:cs="Arial"/>
+          <w:b/>
+          <w:bCs/>
           <w:sz w:val="21"/>
           <w:szCs w:val="21"/>
         </w:rPr>
@@ -415,10 +433,27 @@
           <w:szCs w:val="21"/>
         </w:rPr>
         <w:br/>
-        <w:t>¿Qué utilidad tiene esta manera de ejecutar los comandos de SQL?</w:t>
-      </w:r>
-    </w:p>
-    <w:p>
+        <w:t>¿</w:t>
+      </w:r>
+      <w:r>
+        <w:rPr>
+          <w:rFonts w:ascii="Arial" w:hAnsi="Arial" w:cs="Arial"/>
+          <w:b/>
+          <w:bCs/>
+          <w:sz w:val="21"/>
+          <w:szCs w:val="21"/>
+        </w:rPr>
+        <w:t>Qué utilidad tiene esta manera de ejecutar los comandos de SQL?</w:t>
+      </w:r>
+    </w:p>
+    <w:p>
+      <w:pPr>
+        <w:rPr>
+          <w:rFonts w:ascii="Arial" w:hAnsi="Arial" w:cs="Arial"/>
+          <w:sz w:val="21"/>
+          <w:szCs w:val="21"/>
+        </w:rPr>
+      </w:pPr>
       <w:r>
         <w:rPr>
           <w:rFonts w:ascii="Arial" w:hAnsi="Arial" w:cs="Arial"/>
@@ -426,6 +461,283 @@
           <w:szCs w:val="21"/>
         </w:rPr>
         <w:t xml:space="preserve">Se pueden portar mucho más fácil las estructuras de las bases de datos para replicarlas. </w:t>
+      </w:r>
+    </w:p>
+    <w:p>
+      <w:pPr>
+        <w:rPr>
+          <w:rFonts w:ascii="Arial" w:hAnsi="Arial" w:cs="Arial"/>
+          <w:sz w:val="21"/>
+          <w:szCs w:val="21"/>
+        </w:rPr>
+      </w:pPr>
+    </w:p>
+    <w:p>
+      <w:pPr>
+        <w:rPr>
+          <w:rFonts w:ascii="Arial" w:hAnsi="Arial" w:cs="Arial"/>
+          <w:sz w:val="21"/>
+          <w:szCs w:val="21"/>
+        </w:rPr>
+      </w:pPr>
+      <w:r>
+        <w:rPr>
+          <w:rFonts w:ascii="Arial" w:hAnsi="Arial" w:cs="Arial"/>
+          <w:sz w:val="21"/>
+          <w:szCs w:val="21"/>
+        </w:rPr>
+        <w:t>Carga masiva de datos</w:t>
+      </w:r>
+    </w:p>
+    <w:p>
+      <w:pPr>
+        <w:rPr>
+          <w:rStyle w:val="Textoennegrita"/>
+          <w:rFonts w:ascii="Arial" w:hAnsi="Arial" w:cs="Arial"/>
+          <w:sz w:val="23"/>
+          <w:szCs w:val="23"/>
+        </w:rPr>
+      </w:pPr>
+      <w:r>
+        <w:rPr>
+          <w:rStyle w:val="Textoennegrita"/>
+          <w:rFonts w:ascii="Arial" w:hAnsi="Arial" w:cs="Arial"/>
+          <w:sz w:val="23"/>
+          <w:szCs w:val="23"/>
+        </w:rPr>
+        <w:t>¿Qué relación tienen con las tablas de la base de datos? (checa su contenido)</w:t>
+      </w:r>
+    </w:p>
+    <w:p>
+      <w:pPr>
+        <w:rPr>
+          <w:rStyle w:val="Textoennegrita"/>
+          <w:rFonts w:ascii="Arial" w:hAnsi="Arial" w:cs="Arial"/>
+          <w:b w:val="0"/>
+          <w:bCs w:val="0"/>
+          <w:sz w:val="23"/>
+          <w:szCs w:val="23"/>
+        </w:rPr>
+      </w:pPr>
+      <w:r>
+        <w:rPr>
+          <w:rStyle w:val="Textoennegrita"/>
+          <w:rFonts w:ascii="Arial" w:hAnsi="Arial" w:cs="Arial"/>
+          <w:b w:val="0"/>
+          <w:bCs w:val="0"/>
+          <w:sz w:val="23"/>
+          <w:szCs w:val="23"/>
+        </w:rPr>
+        <w:lastRenderedPageBreak/>
+        <w:t>Contienen datos que coinciden con el tipo de dato definido para cada columna de las tablas</w:t>
+      </w:r>
+    </w:p>
+    <w:p>
+      <w:pPr>
+        <w:rPr>
+          <w:rStyle w:val="Textoennegrita"/>
+          <w:rFonts w:ascii="Arial" w:hAnsi="Arial" w:cs="Arial"/>
+          <w:sz w:val="23"/>
+          <w:szCs w:val="23"/>
+        </w:rPr>
+      </w:pPr>
+      <w:r>
+        <w:rPr>
+          <w:rStyle w:val="Textoennegrita"/>
+          <w:rFonts w:ascii="Arial" w:hAnsi="Arial" w:cs="Arial"/>
+          <w:sz w:val="23"/>
+          <w:szCs w:val="23"/>
+        </w:rPr>
+        <w:t>¿Qué relación tiene el contenido de este archivo (</w:t>
+      </w:r>
+      <w:proofErr w:type="spellStart"/>
+      <w:r>
+        <w:rPr>
+          <w:rStyle w:val="Textoennegrita"/>
+          <w:rFonts w:ascii="Arial" w:hAnsi="Arial" w:cs="Arial"/>
+          <w:sz w:val="23"/>
+          <w:szCs w:val="23"/>
+        </w:rPr>
+        <w:t>materiales.sql</w:t>
+      </w:r>
+      <w:proofErr w:type="spellEnd"/>
+      <w:r>
+        <w:rPr>
+          <w:rStyle w:val="Textoennegrita"/>
+          <w:rFonts w:ascii="Arial" w:hAnsi="Arial" w:cs="Arial"/>
+          <w:sz w:val="23"/>
+          <w:szCs w:val="23"/>
+        </w:rPr>
+        <w:t>) con el formato en que se encuentran los datos en el archivo materiales.csv?</w:t>
+      </w:r>
+    </w:p>
+    <w:p>
+      <w:pPr>
+        <w:rPr>
+          <w:rStyle w:val="Textoennegrita"/>
+          <w:rFonts w:ascii="Arial" w:hAnsi="Arial" w:cs="Arial"/>
+          <w:b w:val="0"/>
+          <w:bCs w:val="0"/>
+          <w:sz w:val="23"/>
+          <w:szCs w:val="23"/>
+        </w:rPr>
+      </w:pPr>
+      <w:r>
+        <w:rPr>
+          <w:rStyle w:val="Textoennegrita"/>
+          <w:rFonts w:ascii="Arial" w:hAnsi="Arial" w:cs="Arial"/>
+          <w:b w:val="0"/>
+          <w:bCs w:val="0"/>
+          <w:sz w:val="23"/>
+          <w:szCs w:val="23"/>
+        </w:rPr>
+        <w:t>Es el mismo tipo de datos para cada columna</w:t>
+      </w:r>
+    </w:p>
+    <w:p>
+      <w:pPr>
+        <w:rPr>
+          <w:rStyle w:val="Textoennegrita"/>
+          <w:rFonts w:ascii="Arial" w:hAnsi="Arial" w:cs="Arial"/>
+          <w:b w:val="0"/>
+          <w:bCs w:val="0"/>
+          <w:sz w:val="23"/>
+          <w:szCs w:val="23"/>
+        </w:rPr>
+      </w:pPr>
+    </w:p>
+    <w:p>
+      <w:pPr>
+        <w:rPr>
+          <w:rStyle w:val="Textoennegrita"/>
+          <w:rFonts w:ascii="Arial" w:hAnsi="Arial" w:cs="Arial"/>
+          <w:b w:val="0"/>
+          <w:bCs w:val="0"/>
+          <w:sz w:val="23"/>
+          <w:szCs w:val="23"/>
+        </w:rPr>
+      </w:pPr>
+      <w:r>
+        <w:rPr>
+          <w:rFonts w:ascii="Arial" w:hAnsi="Arial" w:cs="Arial"/>
+          <w:sz w:val="23"/>
+          <w:szCs w:val="23"/>
+        </w:rPr>
+        <w:t xml:space="preserve">Ejecuta los comandos definidos en el archivo </w:t>
+      </w:r>
+      <w:proofErr w:type="spellStart"/>
+      <w:r>
+        <w:rPr>
+          <w:rFonts w:ascii="Arial" w:hAnsi="Arial" w:cs="Arial"/>
+          <w:sz w:val="23"/>
+          <w:szCs w:val="23"/>
+        </w:rPr>
+        <w:t>materiales.sql</w:t>
+      </w:r>
+      <w:proofErr w:type="spellEnd"/>
+      <w:r>
+        <w:rPr>
+          <w:rFonts w:ascii="Arial" w:hAnsi="Arial" w:cs="Arial"/>
+          <w:sz w:val="23"/>
+          <w:szCs w:val="23"/>
+        </w:rPr>
+        <w:t>.</w:t>
+      </w:r>
+      <w:r>
+        <w:rPr>
+          <w:rFonts w:ascii="Arial" w:hAnsi="Arial" w:cs="Arial"/>
+          <w:sz w:val="23"/>
+          <w:szCs w:val="23"/>
+        </w:rPr>
+        <w:br/>
+      </w:r>
+      <w:r>
+        <w:rPr>
+          <w:rFonts w:ascii="Arial" w:hAnsi="Arial" w:cs="Arial"/>
+          <w:sz w:val="23"/>
+          <w:szCs w:val="23"/>
+        </w:rPr>
+        <w:br/>
+        <w:t>Después de la ejecución del comando, vuelve a revisar el contenido de la tabla materiales mediante el uso de una consulta.</w:t>
+      </w:r>
+      <w:r>
+        <w:rPr>
+          <w:rFonts w:ascii="Arial" w:hAnsi="Arial" w:cs="Arial"/>
+          <w:sz w:val="23"/>
+          <w:szCs w:val="23"/>
+        </w:rPr>
+        <w:br/>
+      </w:r>
+      <w:r>
+        <w:rPr>
+          <w:rFonts w:ascii="Arial" w:hAnsi="Arial" w:cs="Arial"/>
+          <w:sz w:val="23"/>
+          <w:szCs w:val="23"/>
+        </w:rPr>
+        <w:br/>
+      </w:r>
+      <w:proofErr w:type="gramStart"/>
+      <w:r>
+        <w:rPr>
+          <w:rStyle w:val="code"/>
+          <w:rFonts w:ascii="Arial" w:hAnsi="Arial" w:cs="Arial"/>
+          <w:sz w:val="23"/>
+          <w:szCs w:val="23"/>
+        </w:rPr>
+        <w:t>SELECT  *</w:t>
+      </w:r>
+      <w:proofErr w:type="gramEnd"/>
+      <w:r>
+        <w:rPr>
+          <w:rStyle w:val="code"/>
+          <w:rFonts w:ascii="Arial" w:hAnsi="Arial" w:cs="Arial"/>
+          <w:sz w:val="23"/>
+          <w:szCs w:val="23"/>
+        </w:rPr>
+        <w:t xml:space="preserve"> FROM Materiales</w:t>
+      </w:r>
+      <w:r>
+        <w:rPr>
+          <w:rFonts w:ascii="Arial" w:hAnsi="Arial" w:cs="Arial"/>
+          <w:sz w:val="23"/>
+          <w:szCs w:val="23"/>
+        </w:rPr>
+        <w:br/>
+      </w:r>
+      <w:r>
+        <w:rPr>
+          <w:rFonts w:ascii="Arial" w:hAnsi="Arial" w:cs="Arial"/>
+          <w:sz w:val="23"/>
+          <w:szCs w:val="23"/>
+        </w:rPr>
+        <w:br/>
+      </w:r>
+      <w:r>
+        <w:rPr>
+          <w:rStyle w:val="Textoennegrita"/>
+          <w:rFonts w:ascii="Arial" w:hAnsi="Arial" w:cs="Arial"/>
+          <w:sz w:val="23"/>
+          <w:szCs w:val="23"/>
+        </w:rPr>
+        <w:t>¿Qué sucedió?</w:t>
+      </w:r>
+    </w:p>
+    <w:p>
+      <w:pPr>
+        <w:rPr>
+          <w:u w:val="single"/>
+        </w:rPr>
+      </w:pPr>
+      <w:r>
+        <w:rPr>
+          <w:rStyle w:val="Textoennegrita"/>
+          <w:rFonts w:ascii="Arial" w:hAnsi="Arial" w:cs="Arial"/>
+          <w:b w:val="0"/>
+          <w:bCs w:val="0"/>
+          <w:sz w:val="23"/>
+          <w:szCs w:val="23"/>
+        </w:rPr>
+        <w:t xml:space="preserve">Los datos han sido cargados en la tabla de la base de datos </w:t>
       </w:r>
     </w:p>
     <w:sectPr>

</xml_diff>